<commit_message>
Fix test report for 6.1/7.0
</commit_message>
<xml_diff>
--- a/doc/testing/TestReportScaleIOFuelPlugin.docx
+++ b/doc/testing/TestReportScaleIOFuelPlugin.docx
@@ -289,7 +289,53 @@
           <w:szCs w:val="48"/>
           <w:rtl w:val="0"/>
         </w:rPr>
-        <w:t xml:space="preserve">ScaleIO Plugin 2.1-2.1.0-1 </w:t>
+        <w:t>ScaleIO Plugin 2.</w:t>
+      </w:r>
+      <w:r>
+        <w:rPr>
+          <w:rFonts w:ascii="PT Sans" w:hAnsi="PT Sans"/>
+          <w:b w:val="1"/>
+          <w:bCs w:val="1"/>
+          <w:sz w:val="48"/>
+          <w:szCs w:val="48"/>
+          <w:rtl w:val="0"/>
+          <w:lang w:val="en-US"/>
+        </w:rPr>
+        <w:t>0</w:t>
+      </w:r>
+      <w:r>
+        <w:rPr>
+          <w:rFonts w:ascii="PT Sans" w:hAnsi="PT Sans"/>
+          <w:b w:val="1"/>
+          <w:bCs w:val="1"/>
+          <w:sz w:val="48"/>
+          <w:szCs w:val="48"/>
+          <w:rtl w:val="0"/>
+        </w:rPr>
+        <w:t>-2.</w:t>
+      </w:r>
+      <w:r>
+        <w:rPr>
+          <w:rFonts w:ascii="PT Sans" w:hAnsi="PT Sans"/>
+          <w:b w:val="1"/>
+          <w:bCs w:val="1"/>
+          <w:sz w:val="48"/>
+          <w:szCs w:val="48"/>
+          <w:rtl w:val="0"/>
+          <w:lang w:val="en-US"/>
+        </w:rPr>
+        <w:t>0</w:t>
+      </w:r>
+      <w:r>
+        <w:rPr>
+          <w:rFonts w:ascii="PT Sans" w:hAnsi="PT Sans"/>
+          <w:b w:val="1"/>
+          <w:bCs w:val="1"/>
+          <w:sz w:val="48"/>
+          <w:szCs w:val="48"/>
+          <w:rtl w:val="0"/>
+        </w:rPr>
+        <w:t xml:space="preserve">.0-1 </w:t>
       </w:r>
     </w:p>
     <w:p>
@@ -319,7 +365,7 @@
           <w:rtl w:val="0"/>
           <w:lang w:val="en-US"/>
         </w:rPr>
-        <w:t>8.0</w:t>
+        <w:t>6.1/7.0</w:t>
       </w:r>
     </w:p>
     <w:p>
@@ -2674,7 +2720,7 @@
           <w:rtl w:val="0"/>
           <w:lang w:val="en-US"/>
         </w:rPr>
-        <w:t>2.1-2.1.0-1</w:t>
+        <w:t>2.0-2.0.0-1</w:t>
       </w:r>
       <w:r>
         <w:rPr>
@@ -2683,6 +2729,14 @@
           <w:lang w:val="en-US"/>
         </w:rPr>
         <w:t xml:space="preserve"> on Mirantis OpenStack </w:t>
+      </w:r>
+      <w:r>
+        <w:rPr>
+          <w:rFonts w:ascii="PT Sans" w:hAnsi="PT Sans"/>
+          <w:rtl w:val="0"/>
+          <w:lang w:val="en-US"/>
+        </w:rPr>
+        <w:t>6.1 and 7</w:t>
       </w:r>
       <w:r>
         <w:rPr>
@@ -2692,7 +2746,7 @@
           <w:rtl w:val="0"/>
           <w:lang w:val="en-US"/>
         </w:rPr>
-        <w:t>8.0</w:t>
+        <w:t>.0</w:t>
       </w:r>
       <w:r>
         <w:rPr>
@@ -3128,8 +3182,39 @@
               <w:rPr>
                 <w:rFonts w:ascii="PT Sans" w:hAnsi="PT Sans"/>
                 <w:rtl w:val="0"/>
+                <w:lang w:val="pt-PT"/>
               </w:rPr>
-              <w:t>scaleio-2.1-2.1.0-1.noarch.rpm</w:t>
+              <w:t>scaleio-2.</w:t>
+            </w:r>
+            <w:r>
+              <w:rPr>
+                <w:rFonts w:ascii="PT Sans" w:hAnsi="PT Sans"/>
+                <w:rtl w:val="0"/>
+                <w:lang w:val="en-US"/>
+              </w:rPr>
+              <w:t>0</w:t>
+            </w:r>
+            <w:r>
+              <w:rPr>
+                <w:rFonts w:ascii="PT Sans" w:hAnsi="PT Sans"/>
+                <w:rtl w:val="0"/>
+              </w:rPr>
+              <w:t>-2.</w:t>
+            </w:r>
+            <w:r>
+              <w:rPr>
+                <w:rFonts w:ascii="PT Sans" w:hAnsi="PT Sans"/>
+                <w:rtl w:val="0"/>
+                <w:lang w:val="en-US"/>
+              </w:rPr>
+              <w:t>0</w:t>
+            </w:r>
+            <w:r>
+              <w:rPr>
+                <w:rFonts w:ascii="PT Sans" w:hAnsi="PT Sans"/>
+                <w:rtl w:val="0"/>
+              </w:rPr>
+              <w:t>.0-1.noarch.rpm</w:t>
             </w:r>
           </w:p>
         </w:tc>
@@ -3190,7 +3275,7 @@
                 <w:vertAlign w:val="baseline"/>
                 <w:rtl w:val="0"/>
               </w:rPr>
-              <w:t>0ac42714312637b3bc634f91c7fbcd78</w:t>
+              <w:t>fcb80528311ce4ae2c6b71e9fe7c8d4a</w:t>
             </w:r>
           </w:p>
         </w:tc>

</xml_diff>